<commit_message>
Adding call me Hendrix test
</commit_message>
<xml_diff>
--- a/Im_A_People_Person.docx
+++ b/Im_A_People_Person.docx
@@ -8,26 +8,13 @@
         <w:jc w:val="center"/>
       </w:pPr>
       <w:r>
-        <w:t>Tell Me About Yourself</w:t>
+        <w:t>I’m a People Person</w:t>
       </w:r>
     </w:p>
     <w:p/>
     <w:p>
       <w:r>
-        <w:t xml:space="preserve">Your company has maintained a list of contacts which they have made available to you via the JSON file </w:t>
-      </w:r>
-      <w:proofErr w:type="spellStart"/>
-      <w:r>
-        <w:t>mock_</w:t>
-      </w:r>
-      <w:proofErr w:type="gramStart"/>
-      <w:r>
-        <w:t>people.json</w:t>
-      </w:r>
-      <w:proofErr w:type="spellEnd"/>
-      <w:proofErr w:type="gramEnd"/>
-      <w:r>
-        <w:t>.  Use the data in this file to code answers to the following:</w:t>
+        <w:t>Your company has maintained a list of contacts which they have made available to you via the JSON file mock_people.json.  Use the data in this file to code answers to the following:</w:t>
       </w:r>
     </w:p>
     <w:p/>
@@ -40,7 +27,19 @@
         </w:numPr>
       </w:pPr>
       <w:r>
-        <w:t>What is the surname of people with the first name Arlene?</w:t>
+        <w:t xml:space="preserve">What </w:t>
+      </w:r>
+      <w:r>
+        <w:t>are</w:t>
+      </w:r>
+      <w:r>
+        <w:t xml:space="preserve"> the surname</w:t>
+      </w:r>
+      <w:r>
+        <w:t>s</w:t>
+      </w:r>
+      <w:r>
+        <w:t xml:space="preserve"> of people with the first name Arlene?</w:t>
       </w:r>
     </w:p>
     <w:p>
@@ -76,15 +75,7 @@
         </w:numPr>
       </w:pPr>
       <w:r>
-        <w:t xml:space="preserve">If they exist what is the email for Randee </w:t>
-      </w:r>
-      <w:proofErr w:type="spellStart"/>
-      <w:r>
-        <w:t>Kuhnel</w:t>
-      </w:r>
-      <w:proofErr w:type="spellEnd"/>
-      <w:r>
-        <w:t>?</w:t>
+        <w:t>If they exist what is the email for Randee Kuhnel?</w:t>
       </w:r>
     </w:p>
     <w:p>

</xml_diff>